<commit_message>
Updated Capstone Portfolio handoff document section on client recommendation based off BI.
</commit_message>
<xml_diff>
--- a/Hancock_Brittany_IT420_CapstonePortfolio/IT420_BI_Consulting_Portfolio_Template.docx
+++ b/Hancock_Brittany_IT420_CapstonePortfolio/IT420_BI_Consulting_Portfolio_Template.docx
@@ -375,10 +375,10 @@
             <v:path o:extrusionok="f" gradientshapeok="t" o:connecttype="rect"/>
             <o:lock v:ext="edit" aspectratio="t"/>
           </v:shapetype>
-          <v:shape id="_x0000_i1030" type="#_x0000_t75" style="width:76.2pt;height:49.2pt" o:ole="">
+          <v:shape id="_x0000_i1025" type="#_x0000_t75" style="width:76.2pt;height:49.2pt" o:ole="">
             <v:imagedata r:id="rId6" o:title=""/>
           </v:shape>
-          <o:OLEObject Type="Embed" ProgID="Package" ShapeID="_x0000_i1030" DrawAspect="Icon" ObjectID="_1826177449" r:id="rId7"/>
+          <o:OLEObject Type="Embed" ProgID="Package" ShapeID="_x0000_i1025" DrawAspect="Icon" ObjectID="_1826178279" r:id="rId7"/>
         </w:object>
       </w:r>
     </w:p>
@@ -449,7 +449,7 @@
           <v:shape id="_x0000_i1026" type="#_x0000_t75" style="width:76.2pt;height:49.2pt" o:ole="">
             <v:imagedata r:id="rId8" o:title=""/>
           </v:shape>
-          <o:OLEObject Type="Embed" ProgID="Package" ShapeID="_x0000_i1026" DrawAspect="Icon" ObjectID="_1826177450" r:id="rId9"/>
+          <o:OLEObject Type="Embed" ProgID="Package" ShapeID="_x0000_i1026" DrawAspect="Icon" ObjectID="_1826178280" r:id="rId9"/>
         </w:object>
       </w:r>
     </w:p>
@@ -536,9 +536,12 @@
       </w:r>
       <w:proofErr w:type="spellStart"/>
       <w:r>
-        <w:t>DimDate.</w:t>
+        <w:t>DimDate</w:t>
       </w:r>
       <w:proofErr w:type="spellEnd"/>
+      <w:r>
+        <w:t>.</w:t>
+      </w:r>
     </w:p>
     <w:p>
       <w:r>
@@ -653,10 +656,10 @@
     <w:p>
       <w:r>
         <w:object w:dxaOrig="1520" w:dyaOrig="985" w14:anchorId="35AD2B51">
-          <v:shape id="_x0000_i1035" type="#_x0000_t75" style="width:76.2pt;height:49.2pt" o:ole="">
+          <v:shape id="_x0000_i1027" type="#_x0000_t75" style="width:76.2pt;height:49.2pt" o:ole="">
             <v:imagedata r:id="rId10" o:title=""/>
           </v:shape>
-          <o:OLEObject Type="Embed" ProgID="Package" ShapeID="_x0000_i1035" DrawAspect="Icon" ObjectID="_1826177451" r:id="rId11"/>
+          <o:OLEObject Type="Embed" ProgID="Package" ShapeID="_x0000_i1027" DrawAspect="Icon" ObjectID="_1826178281" r:id="rId11"/>
         </w:object>
       </w:r>
     </w:p>
@@ -728,10 +731,10 @@
     <w:p>
       <w:r>
         <w:object w:dxaOrig="1520" w:dyaOrig="985" w14:anchorId="74A72731">
-          <v:shape id="_x0000_i1038" type="#_x0000_t75" style="width:76.2pt;height:49.2pt" o:ole="">
+          <v:shape id="_x0000_i1028" type="#_x0000_t75" style="width:76.2pt;height:49.2pt" o:ole="">
             <v:imagedata r:id="rId12" o:title=""/>
           </v:shape>
-          <o:OLEObject Type="Embed" ProgID="Package" ShapeID="_x0000_i1038" DrawAspect="Icon" ObjectID="_1826177452" r:id="rId13"/>
+          <o:OLEObject Type="Embed" ProgID="Package" ShapeID="_x0000_i1028" DrawAspect="Icon" ObjectID="_1826178282" r:id="rId13"/>
         </w:object>
       </w:r>
     </w:p>
@@ -825,10 +828,10 @@
     <w:p>
       <w:r>
         <w:object w:dxaOrig="1520" w:dyaOrig="985" w14:anchorId="73479025">
-          <v:shape id="_x0000_i1044" type="#_x0000_t75" style="width:76.2pt;height:49.2pt" o:ole="">
+          <v:shape id="_x0000_i1029" type="#_x0000_t75" style="width:76.2pt;height:49.2pt" o:ole="">
             <v:imagedata r:id="rId14" o:title=""/>
           </v:shape>
-          <o:OLEObject Type="Embed" ProgID="Package" ShapeID="_x0000_i1044" DrawAspect="Icon" ObjectID="_1826177453" r:id="rId15"/>
+          <o:OLEObject Type="Embed" ProgID="Package" ShapeID="_x0000_i1029" DrawAspect="Icon" ObjectID="_1826178283" r:id="rId15"/>
         </w:object>
       </w:r>
     </w:p>
@@ -971,10 +974,10 @@
     <w:p>
       <w:r>
         <w:object w:dxaOrig="1520" w:dyaOrig="985" w14:anchorId="4C674C0E">
-          <v:shape id="_x0000_i1050" type="#_x0000_t75" style="width:76.2pt;height:49.2pt" o:ole="">
+          <v:shape id="_x0000_i1030" type="#_x0000_t75" style="width:76.2pt;height:49.2pt" o:ole="">
             <v:imagedata r:id="rId16" o:title=""/>
           </v:shape>
-          <o:OLEObject Type="Embed" ProgID="Package" ShapeID="_x0000_i1050" DrawAspect="Icon" ObjectID="_1826177454" r:id="rId17"/>
+          <o:OLEObject Type="Embed" ProgID="Package" ShapeID="_x0000_i1030" DrawAspect="Icon" ObjectID="_1826178284" r:id="rId17"/>
         </w:object>
       </w:r>
       <w:r>
@@ -1074,10 +1077,10 @@
     <w:p>
       <w:r>
         <w:object w:dxaOrig="1520" w:dyaOrig="985" w14:anchorId="32A03CE5">
-          <v:shape id="_x0000_i1051" type="#_x0000_t75" style="width:76.2pt;height:49.2pt" o:ole="">
+          <v:shape id="_x0000_i1031" type="#_x0000_t75" style="width:76.2pt;height:49.2pt" o:ole="">
             <v:imagedata r:id="rId18" o:title=""/>
           </v:shape>
-          <o:OLEObject Type="Embed" ProgID="Package" ShapeID="_x0000_i1051" DrawAspect="Icon" ObjectID="_1826177455" r:id="rId19"/>
+          <o:OLEObject Type="Embed" ProgID="Package" ShapeID="_x0000_i1031" DrawAspect="Icon" ObjectID="_1826178285" r:id="rId19"/>
         </w:object>
       </w:r>
     </w:p>
@@ -1185,10 +1188,10 @@
     <w:p>
       <w:r>
         <w:object w:dxaOrig="1520" w:dyaOrig="985" w14:anchorId="1F4F45F1">
-          <v:shape id="_x0000_i1052" type="#_x0000_t75" style="width:76.2pt;height:49.2pt" o:ole="">
+          <v:shape id="_x0000_i1032" type="#_x0000_t75" style="width:76.2pt;height:49.2pt" o:ole="">
             <v:imagedata r:id="rId20" o:title=""/>
           </v:shape>
-          <o:OLEObject Type="Embed" ProgID="Package" ShapeID="_x0000_i1052" DrawAspect="Icon" ObjectID="_1826177456" r:id="rId21"/>
+          <o:OLEObject Type="Embed" ProgID="Package" ShapeID="_x0000_i1032" DrawAspect="Icon" ObjectID="_1826178286" r:id="rId21"/>
         </w:object>
       </w:r>
       <w:r>
@@ -1308,10 +1311,10 @@
     <w:p>
       <w:r>
         <w:object w:dxaOrig="1520" w:dyaOrig="985" w14:anchorId="1AB86EB3">
-          <v:shape id="_x0000_i1053" type="#_x0000_t75" style="width:76.2pt;height:49.2pt" o:ole="">
+          <v:shape id="_x0000_i1033" type="#_x0000_t75" style="width:76.2pt;height:49.2pt" o:ole="">
             <v:imagedata r:id="rId22" o:title=""/>
           </v:shape>
-          <o:OLEObject Type="Embed" ProgID="Package" ShapeID="_x0000_i1053" DrawAspect="Icon" ObjectID="_1826177457" r:id="rId23"/>
+          <o:OLEObject Type="Embed" ProgID="Package" ShapeID="_x0000_i1033" DrawAspect="Icon" ObjectID="_1826178287" r:id="rId23"/>
         </w:object>
       </w:r>
       <w:r>
@@ -1422,10 +1425,10 @@
     <w:p>
       <w:r>
         <w:object w:dxaOrig="1520" w:dyaOrig="985" w14:anchorId="23859517">
-          <v:shape id="_x0000_i1056" type="#_x0000_t75" style="width:76.2pt;height:49.2pt" o:ole="">
+          <v:shape id="_x0000_i1034" type="#_x0000_t75" style="width:76.2pt;height:49.2pt" o:ole="">
             <v:imagedata r:id="rId24" o:title=""/>
           </v:shape>
-          <o:OLEObject Type="Embed" ProgID="Package" ShapeID="_x0000_i1056" DrawAspect="Icon" ObjectID="_1826177458" r:id="rId25"/>
+          <o:OLEObject Type="Embed" ProgID="Package" ShapeID="_x0000_i1034" DrawAspect="Icon" ObjectID="_1826178288" r:id="rId25"/>
         </w:object>
       </w:r>
     </w:p>
@@ -1466,23 +1469,104 @@
         <w:t>📌 Final Recommendations for the Client</w:t>
       </w:r>
     </w:p>
+    <w:p/>
     <w:p>
-      <w:r>
-        <w:t>[Provide 4–5 strategic recommendations for the client based on BI findings. Use clear, bulleted points.]</w:t>
+      <w:pPr>
+        <w:pStyle w:val="ListParagraph"/>
+        <w:numPr>
+          <w:ilvl w:val="0"/>
+          <w:numId w:val="15"/>
+        </w:numPr>
+        <w:contextualSpacing w:val="0"/>
+      </w:pPr>
+      <w:r>
+        <w:t xml:space="preserve">Focus efforts on steady products because they form the current foundation of company </w:t>
+      </w:r>
+      <w:proofErr w:type="gramStart"/>
+      <w:r>
+        <w:t>revenue, and</w:t>
+      </w:r>
+      <w:proofErr w:type="gramEnd"/>
+      <w:r>
+        <w:t xml:space="preserve"> evaluate low-performing products to decide whether they should be improved or discontinued.</w:t>
       </w:r>
     </w:p>
     <w:p>
-      <w:r>
-        <w:br w:type="page"/>
+      <w:pPr>
+        <w:pStyle w:val="ListParagraph"/>
+        <w:numPr>
+          <w:ilvl w:val="0"/>
+          <w:numId w:val="15"/>
+        </w:numPr>
+        <w:contextualSpacing w:val="0"/>
+      </w:pPr>
+      <w:r>
+        <w:t>Maintain steady customers through ongoing engagement and evaluate at-risk customers for re-engagement opportunities, such as targeted messages or outreach.</w:t>
       </w:r>
     </w:p>
     <w:p>
       <w:pPr>
+        <w:pStyle w:val="ListParagraph"/>
+        <w:numPr>
+          <w:ilvl w:val="0"/>
+          <w:numId w:val="15"/>
+        </w:numPr>
+        <w:contextualSpacing w:val="0"/>
+      </w:pPr>
+      <w:r>
+        <w:t>Review why no customer meets the high-value threshold and determine whether the threshold, marketing strategy, or product nature is preventing customers from reaching that tier.</w:t>
+      </w:r>
+    </w:p>
+    <w:p>
+      <w:pPr>
+        <w:pStyle w:val="ListParagraph"/>
+        <w:numPr>
+          <w:ilvl w:val="0"/>
+          <w:numId w:val="15"/>
+        </w:numPr>
+        <w:contextualSpacing w:val="0"/>
+      </w:pPr>
+      <w:r>
+        <w:t xml:space="preserve">Increase opportunities in non-bike categories since bikes dominate revenue but have long replacement </w:t>
+      </w:r>
+      <w:proofErr w:type="gramStart"/>
+      <w:r>
+        <w:t>cycles, and</w:t>
+      </w:r>
+      <w:proofErr w:type="gramEnd"/>
+      <w:r>
+        <w:t xml:space="preserve"> offer upgrades or new models to steady customers to keep them engaged.</w:t>
+      </w:r>
+    </w:p>
+    <w:p>
+      <w:pPr>
+        <w:pStyle w:val="ListParagraph"/>
+        <w:numPr>
+          <w:ilvl w:val="0"/>
+          <w:numId w:val="15"/>
+        </w:numPr>
+        <w:contextualSpacing w:val="0"/>
+      </w:pPr>
+      <w:r>
+        <w:t>Keep data clean and updated through regular maintenance, backups, and OLAP refreshes, and continue updating dashboards and insights based on executive needs and new findings.</w:t>
+      </w:r>
+      <w:r>
+        <w:br w:type="page"/>
+      </w:r>
+    </w:p>
+    <w:p>
+      <w:pPr>
         <w:pStyle w:val="Heading1"/>
       </w:pPr>
       <w:r>
+        <w:rPr>
+          <w:rFonts w:ascii="Segoe UI Emoji" w:hAnsi="Segoe UI Emoji" w:cs="Segoe UI Emoji"/>
+        </w:rPr>
         <w:lastRenderedPageBreak/>
-        <w:t>📝 Reflection on Professional Growth</w:t>
+        <w:t>📝</w:t>
+      </w:r>
+      <w:r>
+        <w:t xml:space="preserve"> Reflection on Professional Growth</w:t>
       </w:r>
     </w:p>
     <w:p>
@@ -2013,6 +2097,119 @@
     </w:lvl>
   </w:abstractNum>
   <w:abstractNum w:abstractNumId="12" w15:restartNumberingAfterBreak="0">
+    <w:nsid w:val="357A4FD8"/>
+    <w:multiLevelType w:val="hybridMultilevel"/>
+    <w:tmpl w:val="8D58DF12"/>
+    <w:lvl w:ilvl="0" w:tplc="04090001">
+      <w:start w:val="1"/>
+      <w:numFmt w:val="bullet"/>
+      <w:lvlText w:val=""/>
+      <w:lvlJc w:val="left"/>
+      <w:pPr>
+        <w:ind w:left="720" w:hanging="360"/>
+      </w:pPr>
+      <w:rPr>
+        <w:rFonts w:ascii="Symbol" w:hAnsi="Symbol" w:hint="default"/>
+      </w:rPr>
+    </w:lvl>
+    <w:lvl w:ilvl="1" w:tplc="04090003" w:tentative="1">
+      <w:start w:val="1"/>
+      <w:numFmt w:val="bullet"/>
+      <w:lvlText w:val="o"/>
+      <w:lvlJc w:val="left"/>
+      <w:pPr>
+        <w:ind w:left="1440" w:hanging="360"/>
+      </w:pPr>
+      <w:rPr>
+        <w:rFonts w:ascii="Courier New" w:hAnsi="Courier New" w:cs="Courier New" w:hint="default"/>
+      </w:rPr>
+    </w:lvl>
+    <w:lvl w:ilvl="2" w:tplc="04090005" w:tentative="1">
+      <w:start w:val="1"/>
+      <w:numFmt w:val="bullet"/>
+      <w:lvlText w:val=""/>
+      <w:lvlJc w:val="left"/>
+      <w:pPr>
+        <w:ind w:left="2160" w:hanging="360"/>
+      </w:pPr>
+      <w:rPr>
+        <w:rFonts w:ascii="Wingdings" w:hAnsi="Wingdings" w:hint="default"/>
+      </w:rPr>
+    </w:lvl>
+    <w:lvl w:ilvl="3" w:tplc="04090001" w:tentative="1">
+      <w:start w:val="1"/>
+      <w:numFmt w:val="bullet"/>
+      <w:lvlText w:val=""/>
+      <w:lvlJc w:val="left"/>
+      <w:pPr>
+        <w:ind w:left="2880" w:hanging="360"/>
+      </w:pPr>
+      <w:rPr>
+        <w:rFonts w:ascii="Symbol" w:hAnsi="Symbol" w:hint="default"/>
+      </w:rPr>
+    </w:lvl>
+    <w:lvl w:ilvl="4" w:tplc="04090003" w:tentative="1">
+      <w:start w:val="1"/>
+      <w:numFmt w:val="bullet"/>
+      <w:lvlText w:val="o"/>
+      <w:lvlJc w:val="left"/>
+      <w:pPr>
+        <w:ind w:left="3600" w:hanging="360"/>
+      </w:pPr>
+      <w:rPr>
+        <w:rFonts w:ascii="Courier New" w:hAnsi="Courier New" w:cs="Courier New" w:hint="default"/>
+      </w:rPr>
+    </w:lvl>
+    <w:lvl w:ilvl="5" w:tplc="04090005" w:tentative="1">
+      <w:start w:val="1"/>
+      <w:numFmt w:val="bullet"/>
+      <w:lvlText w:val=""/>
+      <w:lvlJc w:val="left"/>
+      <w:pPr>
+        <w:ind w:left="4320" w:hanging="360"/>
+      </w:pPr>
+      <w:rPr>
+        <w:rFonts w:ascii="Wingdings" w:hAnsi="Wingdings" w:hint="default"/>
+      </w:rPr>
+    </w:lvl>
+    <w:lvl w:ilvl="6" w:tplc="04090001" w:tentative="1">
+      <w:start w:val="1"/>
+      <w:numFmt w:val="bullet"/>
+      <w:lvlText w:val=""/>
+      <w:lvlJc w:val="left"/>
+      <w:pPr>
+        <w:ind w:left="5040" w:hanging="360"/>
+      </w:pPr>
+      <w:rPr>
+        <w:rFonts w:ascii="Symbol" w:hAnsi="Symbol" w:hint="default"/>
+      </w:rPr>
+    </w:lvl>
+    <w:lvl w:ilvl="7" w:tplc="04090003" w:tentative="1">
+      <w:start w:val="1"/>
+      <w:numFmt w:val="bullet"/>
+      <w:lvlText w:val="o"/>
+      <w:lvlJc w:val="left"/>
+      <w:pPr>
+        <w:ind w:left="5760" w:hanging="360"/>
+      </w:pPr>
+      <w:rPr>
+        <w:rFonts w:ascii="Courier New" w:hAnsi="Courier New" w:cs="Courier New" w:hint="default"/>
+      </w:rPr>
+    </w:lvl>
+    <w:lvl w:ilvl="8" w:tplc="04090005" w:tentative="1">
+      <w:start w:val="1"/>
+      <w:numFmt w:val="bullet"/>
+      <w:lvlText w:val=""/>
+      <w:lvlJc w:val="left"/>
+      <w:pPr>
+        <w:ind w:left="6480" w:hanging="360"/>
+      </w:pPr>
+      <w:rPr>
+        <w:rFonts w:ascii="Wingdings" w:hAnsi="Wingdings" w:hint="default"/>
+      </w:rPr>
+    </w:lvl>
+  </w:abstractNum>
+  <w:abstractNum w:abstractNumId="13" w15:restartNumberingAfterBreak="0">
     <w:nsid w:val="44187FBD"/>
     <w:multiLevelType w:val="hybridMultilevel"/>
     <w:tmpl w:val="4EE661B6"/>
@@ -2125,7 +2322,7 @@
       </w:rPr>
     </w:lvl>
   </w:abstractNum>
-  <w:abstractNum w:abstractNumId="13" w15:restartNumberingAfterBreak="0">
+  <w:abstractNum w:abstractNumId="14" w15:restartNumberingAfterBreak="0">
     <w:nsid w:val="6A447094"/>
     <w:multiLevelType w:val="hybridMultilevel"/>
     <w:tmpl w:val="3AB20F50"/>
@@ -2269,7 +2466,7 @@
     <w:abstractNumId w:val="10"/>
   </w:num>
   <w:num w:numId="11" w16cid:durableId="1378357769">
-    <w:abstractNumId w:val="12"/>
+    <w:abstractNumId w:val="13"/>
   </w:num>
   <w:num w:numId="12" w16cid:durableId="585845417">
     <w:abstractNumId w:val="11"/>
@@ -2278,7 +2475,10 @@
     <w:abstractNumId w:val="9"/>
   </w:num>
   <w:num w:numId="14" w16cid:durableId="97995539">
-    <w:abstractNumId w:val="13"/>
+    <w:abstractNumId w:val="14"/>
+  </w:num>
+  <w:num w:numId="15" w16cid:durableId="270357253">
+    <w:abstractNumId w:val="12"/>
   </w:num>
 </w:numbering>
 </file>
@@ -2886,6 +3086,7 @@
   <w:style w:type="character" w:default="1" w:styleId="DefaultParagraphFont">
     <w:name w:val="Default Paragraph Font"/>
     <w:uiPriority w:val="1"/>
+    <w:semiHidden/>
     <w:unhideWhenUsed/>
   </w:style>
   <w:style w:type="table" w:default="1" w:styleId="TableNormal">

</xml_diff>